<commit_message>
add some sample docs
</commit_message>
<xml_diff>
--- a/binary/Risk Assessment_Sample_SMART.docx
+++ b/binary/Risk Assessment_Sample_SMART.docx
@@ -501,6 +501,7 @@
           <w:docPartUnique/>
         </w:docPartObj>
       </w:sdtPr>
+      <w:sdtEndPr/>
       <w:sdtContent>
         <w:p>
           <w:pPr>
@@ -527,6 +528,8 @@
             </w:rPr>
             <w:t>TABLE OF CONTENTS</w:t>
           </w:r>
+          <w:bookmarkStart w:id="0" w:name="_GoBack"/>
+          <w:bookmarkEnd w:id="0"/>
         </w:p>
         <w:p>
           <w:pPr>
@@ -583,7 +586,7 @@
             <w:fldChar w:fldCharType="begin"/>
           </w:r>
           <w:r>
-            <w:instrText xml:space="preserve"> PAGEREF _Toc535939148 \h </w:instrText>
+            <w:instrText xml:space="preserve"> PAGEREF _Toc535939924 \h </w:instrText>
           </w:r>
           <w:r>
             <w:fldChar w:fldCharType="separate"/>
@@ -630,7 +633,7 @@
             <w:rPr>
               <w:noProof/>
             </w:rPr>
-            <w:instrText xml:space="preserve"> PAGEREF _Toc535939149 \h </w:instrText>
+            <w:instrText xml:space="preserve"> PAGEREF _Toc535939925 \h </w:instrText>
           </w:r>
           <w:r>
             <w:rPr>
@@ -689,7 +692,7 @@
             <w:rPr>
               <w:noProof/>
             </w:rPr>
-            <w:instrText xml:space="preserve"> PAGEREF _Toc535939150 \h </w:instrText>
+            <w:instrText xml:space="preserve"> PAGEREF _Toc535939926 \h </w:instrText>
           </w:r>
           <w:r>
             <w:rPr>
@@ -748,7 +751,7 @@
             <w:rPr>
               <w:noProof/>
             </w:rPr>
-            <w:instrText xml:space="preserve"> PAGEREF _Toc535939151 \h </w:instrText>
+            <w:instrText xml:space="preserve"> PAGEREF _Toc535939927 \h </w:instrText>
           </w:r>
           <w:r>
             <w:rPr>
@@ -806,7 +809,7 @@
             <w:rPr>
               <w:noProof/>
             </w:rPr>
-            <w:instrText xml:space="preserve"> PAGEREF _Toc535939152 \h </w:instrText>
+            <w:instrText xml:space="preserve"> PAGEREF _Toc535939928 \h </w:instrText>
           </w:r>
           <w:r>
             <w:rPr>
@@ -865,7 +868,7 @@
             <w:rPr>
               <w:noProof/>
             </w:rPr>
-            <w:instrText xml:space="preserve"> PAGEREF _Toc535939153 \h </w:instrText>
+            <w:instrText xml:space="preserve"> PAGEREF _Toc535939929 \h </w:instrText>
           </w:r>
           <w:r>
             <w:rPr>
@@ -924,7 +927,7 @@
             <w:rPr>
               <w:noProof/>
             </w:rPr>
-            <w:instrText xml:space="preserve"> PAGEREF _Toc535939154 \h </w:instrText>
+            <w:instrText xml:space="preserve"> PAGEREF _Toc535939930 \h </w:instrText>
           </w:r>
           <w:r>
             <w:rPr>
@@ -983,7 +986,7 @@
             <w:rPr>
               <w:noProof/>
             </w:rPr>
-            <w:instrText xml:space="preserve"> PAGEREF _Toc535939155 \h </w:instrText>
+            <w:instrText xml:space="preserve"> PAGEREF _Toc535939931 \h </w:instrText>
           </w:r>
           <w:r>
             <w:rPr>
@@ -1041,7 +1044,7 @@
             <w:rPr>
               <w:noProof/>
             </w:rPr>
-            <w:instrText xml:space="preserve"> PAGEREF _Toc535939156 \h </w:instrText>
+            <w:instrText xml:space="preserve"> PAGEREF _Toc535939932 \h </w:instrText>
           </w:r>
           <w:r>
             <w:rPr>
@@ -1099,7 +1102,7 @@
             <w:rPr>
               <w:noProof/>
             </w:rPr>
-            <w:instrText xml:space="preserve"> PAGEREF _Toc535939157 \h </w:instrText>
+            <w:instrText xml:space="preserve"> PAGEREF _Toc535939933 \h </w:instrText>
           </w:r>
           <w:r>
             <w:rPr>
@@ -1157,7 +1160,7 @@
             <w:rPr>
               <w:noProof/>
             </w:rPr>
-            <w:instrText xml:space="preserve"> PAGEREF _Toc535939158 \h </w:instrText>
+            <w:instrText xml:space="preserve"> PAGEREF _Toc535939934 \h </w:instrText>
           </w:r>
           <w:r>
             <w:rPr>
@@ -1215,7 +1218,7 @@
             <w:rPr>
               <w:noProof/>
             </w:rPr>
-            <w:instrText xml:space="preserve"> PAGEREF _Toc535939159 \h </w:instrText>
+            <w:instrText xml:space="preserve"> PAGEREF _Toc535939935 \h </w:instrText>
           </w:r>
           <w:r>
             <w:rPr>
@@ -1268,7 +1271,7 @@
             <w:fldChar w:fldCharType="begin"/>
           </w:r>
           <w:r>
-            <w:instrText xml:space="preserve"> PAGEREF _Toc535939160 \h </w:instrText>
+            <w:instrText xml:space="preserve"> PAGEREF _Toc535939936 \h </w:instrText>
           </w:r>
           <w:r>
             <w:fldChar w:fldCharType="separate"/>
@@ -1313,7 +1316,7 @@
             <w:rPr>
               <w:noProof/>
             </w:rPr>
-            <w:instrText xml:space="preserve"> PAGEREF _Toc535939161 \h </w:instrText>
+            <w:instrText xml:space="preserve"> PAGEREF _Toc535939937 \h </w:instrText>
           </w:r>
           <w:r>
             <w:rPr>
@@ -1371,7 +1374,7 @@
             <w:rPr>
               <w:noProof/>
             </w:rPr>
-            <w:instrText xml:space="preserve"> PAGEREF _Toc535939162 \h </w:instrText>
+            <w:instrText xml:space="preserve"> PAGEREF _Toc535939938 \h </w:instrText>
           </w:r>
           <w:r>
             <w:rPr>
@@ -1430,7 +1433,7 @@
             <w:rPr>
               <w:noProof/>
             </w:rPr>
-            <w:instrText xml:space="preserve"> PAGEREF _Toc535939163 \h </w:instrText>
+            <w:instrText xml:space="preserve"> PAGEREF _Toc535939939 \h </w:instrText>
           </w:r>
           <w:r>
             <w:rPr>
@@ -1489,7 +1492,7 @@
             <w:rPr>
               <w:noProof/>
             </w:rPr>
-            <w:instrText xml:space="preserve"> PAGEREF _Toc535939164 \h </w:instrText>
+            <w:instrText xml:space="preserve"> PAGEREF _Toc535939940 \h </w:instrText>
           </w:r>
           <w:r>
             <w:rPr>
@@ -1548,7 +1551,7 @@
             <w:rPr>
               <w:noProof/>
             </w:rPr>
-            <w:instrText xml:space="preserve"> PAGEREF _Toc535939165 \h </w:instrText>
+            <w:instrText xml:space="preserve"> PAGEREF _Toc535939941 \h </w:instrText>
           </w:r>
           <w:r>
             <w:rPr>
@@ -1607,7 +1610,7 @@
             <w:rPr>
               <w:noProof/>
             </w:rPr>
-            <w:instrText xml:space="preserve"> PAGEREF _Toc535939166 \h </w:instrText>
+            <w:instrText xml:space="preserve"> PAGEREF _Toc535939942 \h </w:instrText>
           </w:r>
           <w:r>
             <w:rPr>
@@ -1665,7 +1668,7 @@
             <w:rPr>
               <w:noProof/>
             </w:rPr>
-            <w:instrText xml:space="preserve"> PAGEREF _Toc535939167 \h </w:instrText>
+            <w:instrText xml:space="preserve"> PAGEREF _Toc535939943 \h </w:instrText>
           </w:r>
           <w:r>
             <w:rPr>
@@ -1723,7 +1726,7 @@
             <w:rPr>
               <w:noProof/>
             </w:rPr>
-            <w:instrText xml:space="preserve"> PAGEREF _Toc535939168 \h </w:instrText>
+            <w:instrText xml:space="preserve"> PAGEREF _Toc535939944 \h </w:instrText>
           </w:r>
           <w:r>
             <w:rPr>
@@ -1781,7 +1784,7 @@
             <w:rPr>
               <w:noProof/>
             </w:rPr>
-            <w:instrText xml:space="preserve"> PAGEREF _Toc535939169 \h </w:instrText>
+            <w:instrText xml:space="preserve"> PAGEREF _Toc535939945 \h </w:instrText>
           </w:r>
           <w:r>
             <w:rPr>
@@ -1839,7 +1842,7 @@
             <w:rPr>
               <w:noProof/>
             </w:rPr>
-            <w:instrText xml:space="preserve"> PAGEREF _Toc535939170 \h </w:instrText>
+            <w:instrText xml:space="preserve"> PAGEREF _Toc535939946 \h </w:instrText>
           </w:r>
           <w:r>
             <w:rPr>
@@ -1880,31 +1883,7 @@
               <w:noProof/>
               <w:color w:val="auto"/>
             </w:rPr>
-            <w:t>SMARTCASH</w:t>
-          </w:r>
-          <w:r>
-            <w:rPr>
-              <w:i/>
-              <w:noProof/>
-              <w:color w:val="auto"/>
-            </w:rPr>
-            <w:t xml:space="preserve"> Kiosks, </w:t>
-          </w:r>
-          <w:r>
-            <w:rPr>
-              <w:i/>
-              <w:noProof/>
-              <w:color w:val="auto"/>
-            </w:rPr>
-            <w:t>SMARTCASH</w:t>
-          </w:r>
-          <w:r>
-            <w:rPr>
-              <w:i/>
-              <w:noProof/>
-              <w:color w:val="auto"/>
-            </w:rPr>
-            <w:t xml:space="preserve"> In – Cash Out</w:t>
+            <w:t>SMARTCASH Kiosks, SMARTCASH In – Cash Out</w:t>
           </w:r>
           <w:r>
             <w:rPr>
@@ -1922,7 +1901,7 @@
             <w:rPr>
               <w:noProof/>
             </w:rPr>
-            <w:instrText xml:space="preserve"> PAGEREF _Toc535939171 \h </w:instrText>
+            <w:instrText xml:space="preserve"> PAGEREF _Toc535939947 \h </w:instrText>
           </w:r>
           <w:r>
             <w:rPr>
@@ -1963,31 +1942,7 @@
               <w:noProof/>
               <w:color w:val="auto"/>
             </w:rPr>
-            <w:t>SMARTCASH</w:t>
-          </w:r>
-          <w:r>
-            <w:rPr>
-              <w:i/>
-              <w:noProof/>
-              <w:color w:val="auto"/>
-            </w:rPr>
-            <w:t xml:space="preserve"> Kiosks, Cash In – </w:t>
-          </w:r>
-          <w:r>
-            <w:rPr>
-              <w:i/>
-              <w:noProof/>
-              <w:color w:val="auto"/>
-            </w:rPr>
-            <w:t>SMARTCASH</w:t>
-          </w:r>
-          <w:r>
-            <w:rPr>
-              <w:i/>
-              <w:noProof/>
-              <w:color w:val="auto"/>
-            </w:rPr>
-            <w:t xml:space="preserve"> Out</w:t>
+            <w:t>SMARTCASH Kiosks, Cash In – SMARTCASH Out</w:t>
           </w:r>
           <w:r>
             <w:rPr>
@@ -2005,7 +1960,7 @@
             <w:rPr>
               <w:noProof/>
             </w:rPr>
-            <w:instrText xml:space="preserve"> PAGEREF _Toc535939172 \h </w:instrText>
+            <w:instrText xml:space="preserve"> PAGEREF _Toc535939948 \h </w:instrText>
           </w:r>
           <w:r>
             <w:rPr>
@@ -2064,7 +2019,7 @@
             <w:rPr>
               <w:noProof/>
             </w:rPr>
-            <w:instrText xml:space="preserve"> PAGEREF _Toc535939173 \h </w:instrText>
+            <w:instrText xml:space="preserve"> PAGEREF _Toc535939949 \h </w:instrText>
           </w:r>
           <w:r>
             <w:rPr>
@@ -2122,7 +2077,7 @@
             <w:rPr>
               <w:noProof/>
             </w:rPr>
-            <w:instrText xml:space="preserve"> PAGEREF _Toc535939174 \h </w:instrText>
+            <w:instrText xml:space="preserve"> PAGEREF _Toc535939950 \h </w:instrText>
           </w:r>
           <w:r>
             <w:rPr>
@@ -2180,7 +2135,7 @@
             <w:rPr>
               <w:noProof/>
             </w:rPr>
-            <w:instrText xml:space="preserve"> PAGEREF _Toc535939175 \h </w:instrText>
+            <w:instrText xml:space="preserve"> PAGEREF _Toc535939951 \h </w:instrText>
           </w:r>
           <w:r>
             <w:rPr>
@@ -2238,7 +2193,7 @@
             <w:rPr>
               <w:noProof/>
             </w:rPr>
-            <w:instrText xml:space="preserve"> PAGEREF _Toc535939176 \h </w:instrText>
+            <w:instrText xml:space="preserve"> PAGEREF _Toc535939952 \h </w:instrText>
           </w:r>
           <w:r>
             <w:rPr>
@@ -2296,7 +2251,7 @@
             <w:rPr>
               <w:noProof/>
             </w:rPr>
-            <w:instrText xml:space="preserve"> PAGEREF _Toc535939177 \h </w:instrText>
+            <w:instrText xml:space="preserve"> PAGEREF _Toc535939953 \h </w:instrText>
           </w:r>
           <w:r>
             <w:rPr>
@@ -2354,7 +2309,7 @@
             <w:rPr>
               <w:noProof/>
             </w:rPr>
-            <w:instrText xml:space="preserve"> PAGEREF _Toc535939178 \h </w:instrText>
+            <w:instrText xml:space="preserve"> PAGEREF _Toc535939954 \h </w:instrText>
           </w:r>
           <w:r>
             <w:rPr>
@@ -2412,7 +2367,7 @@
             <w:rPr>
               <w:noProof/>
             </w:rPr>
-            <w:instrText xml:space="preserve"> PAGEREF _Toc535939179 \h </w:instrText>
+            <w:instrText xml:space="preserve"> PAGEREF _Toc535939955 \h </w:instrText>
           </w:r>
           <w:r>
             <w:rPr>
@@ -2465,7 +2420,7 @@
             <w:fldChar w:fldCharType="begin"/>
           </w:r>
           <w:r>
-            <w:instrText xml:space="preserve"> PAGEREF _Toc535939180 \h </w:instrText>
+            <w:instrText xml:space="preserve"> PAGEREF _Toc535939956 \h </w:instrText>
           </w:r>
           <w:r>
             <w:fldChar w:fldCharType="separate"/>
@@ -2504,7 +2459,7 @@
             <w:fldChar w:fldCharType="begin"/>
           </w:r>
           <w:r>
-            <w:instrText xml:space="preserve"> PAGEREF _Toc535939181 \h </w:instrText>
+            <w:instrText xml:space="preserve"> PAGEREF _Toc535939957 \h </w:instrText>
           </w:r>
           <w:r>
             <w:fldChar w:fldCharType="separate"/>
@@ -2548,7 +2503,7 @@
             <w:rPr>
               <w:noProof/>
             </w:rPr>
-            <w:instrText xml:space="preserve"> PAGEREF _Toc535939182 \h </w:instrText>
+            <w:instrText xml:space="preserve"> PAGEREF _Toc535939958 \h </w:instrText>
           </w:r>
           <w:r>
             <w:rPr>
@@ -2565,7 +2520,7 @@
             <w:rPr>
               <w:noProof/>
             </w:rPr>
-            <w:t>17</w:t>
+            <w:t>18</w:t>
           </w:r>
           <w:r>
             <w:rPr>
@@ -2606,7 +2561,7 @@
             <w:rPr>
               <w:noProof/>
             </w:rPr>
-            <w:instrText xml:space="preserve"> PAGEREF _Toc535939183 \h </w:instrText>
+            <w:instrText xml:space="preserve"> PAGEREF _Toc535939959 \h </w:instrText>
           </w:r>
           <w:r>
             <w:rPr>
@@ -2664,7 +2619,7 @@
             <w:rPr>
               <w:noProof/>
             </w:rPr>
-            <w:instrText xml:space="preserve"> PAGEREF _Toc535939184 \h </w:instrText>
+            <w:instrText xml:space="preserve"> PAGEREF _Toc535939960 \h </w:instrText>
           </w:r>
           <w:r>
             <w:rPr>
@@ -2717,7 +2672,7 @@
             <w:fldChar w:fldCharType="begin"/>
           </w:r>
           <w:r>
-            <w:instrText xml:space="preserve"> PAGEREF _Toc535939185 \h </w:instrText>
+            <w:instrText xml:space="preserve"> PAGEREF _Toc535939961 \h </w:instrText>
           </w:r>
           <w:r>
             <w:fldChar w:fldCharType="separate"/>
@@ -2747,7 +2702,7 @@
           <w:rFonts w:asciiTheme="minorHAnsi" w:hAnsiTheme="minorHAnsi"/>
         </w:rPr>
       </w:pPr>
-      <w:bookmarkStart w:id="0" w:name="_Toc535939148"/>
+      <w:bookmarkStart w:id="1" w:name="_Toc535939924"/>
       <w:r>
         <w:rPr>
           <w:rFonts w:asciiTheme="minorHAnsi" w:hAnsiTheme="minorHAnsi"/>
@@ -2756,7 +2711,7 @@
         </w:rPr>
         <w:t>OVERVIEW</w:t>
       </w:r>
-      <w:bookmarkEnd w:id="0"/>
+      <w:bookmarkEnd w:id="1"/>
     </w:p>
     <w:p>
       <w:pPr>
@@ -2778,7 +2733,7 @@
           <w:szCs w:val="22"/>
         </w:rPr>
       </w:pPr>
-      <w:bookmarkStart w:id="1" w:name="_Toc535939149"/>
+      <w:bookmarkStart w:id="2" w:name="_Toc535939925"/>
       <w:r>
         <w:rPr>
           <w:rStyle w:val="Strong"/>
@@ -2789,7 +2744,7 @@
         </w:rPr>
         <w:t>Introduction</w:t>
       </w:r>
-      <w:bookmarkEnd w:id="1"/>
+      <w:bookmarkEnd w:id="2"/>
     </w:p>
     <w:p>
       <w:pPr>
@@ -3163,7 +3118,7 @@
           <w:szCs w:val="22"/>
         </w:rPr>
       </w:pPr>
-      <w:bookmarkStart w:id="2" w:name="_Toc535939150"/>
+      <w:bookmarkStart w:id="3" w:name="_Toc535939926"/>
       <w:proofErr w:type="spellStart"/>
       <w:r>
         <w:rPr>
@@ -3196,7 +3151,7 @@
         </w:rPr>
         <w:t>Profile</w:t>
       </w:r>
-      <w:bookmarkEnd w:id="2"/>
+      <w:bookmarkEnd w:id="3"/>
       <w:r>
         <w:rPr>
           <w:rStyle w:val="Strong"/>
@@ -3373,14 +3328,12 @@
         </w:rPr>
         <w:t xml:space="preserve"> 1, </w:t>
       </w:r>
-      <w:bookmarkStart w:id="3" w:name="_GoBack"/>
       <w:r>
         <w:rPr>
           <w:rFonts w:asciiTheme="minorHAnsi" w:hAnsiTheme="minorHAnsi"/>
         </w:rPr>
         <w:t>2018</w:t>
       </w:r>
-      <w:bookmarkEnd w:id="3"/>
       <w:r>
         <w:rPr>
           <w:rFonts w:asciiTheme="minorHAnsi" w:hAnsiTheme="minorHAnsi"/>
@@ -4993,7 +4946,7 @@
           <w:szCs w:val="22"/>
         </w:rPr>
       </w:pPr>
-      <w:bookmarkStart w:id="4" w:name="_Toc535939151"/>
+      <w:bookmarkStart w:id="4" w:name="_Toc535939927"/>
       <w:r>
         <w:rPr>
           <w:rStyle w:val="Strong"/>
@@ -5196,7 +5149,7 @@
           <w:szCs w:val="22"/>
         </w:rPr>
       </w:pPr>
-      <w:bookmarkStart w:id="5" w:name="_Toc535939152"/>
+      <w:bookmarkStart w:id="5" w:name="_Toc535939928"/>
       <w:r>
         <w:rPr>
           <w:rFonts w:asciiTheme="minorHAnsi" w:hAnsiTheme="minorHAnsi"/>
@@ -5430,7 +5383,7 @@
           <w:szCs w:val="22"/>
         </w:rPr>
       </w:pPr>
-      <w:bookmarkStart w:id="6" w:name="_Toc535939153"/>
+      <w:bookmarkStart w:id="6" w:name="_Toc535939929"/>
       <w:r>
         <w:rPr>
           <w:rFonts w:asciiTheme="minorHAnsi" w:hAnsiTheme="minorHAnsi"/>
@@ -5968,7 +5921,7 @@
           <w:szCs w:val="22"/>
         </w:rPr>
       </w:pPr>
-      <w:bookmarkStart w:id="7" w:name="_Toc535939154"/>
+      <w:bookmarkStart w:id="7" w:name="_Toc535939930"/>
       <w:r>
         <w:rPr>
           <w:rFonts w:asciiTheme="minorHAnsi" w:hAnsiTheme="minorHAnsi"/>
@@ -6176,7 +6129,7 @@
           <w:szCs w:val="22"/>
         </w:rPr>
       </w:pPr>
-      <w:bookmarkStart w:id="8" w:name="_Toc535939155"/>
+      <w:bookmarkStart w:id="8" w:name="_Toc535939931"/>
       <w:r>
         <w:rPr>
           <w:rFonts w:asciiTheme="minorHAnsi" w:hAnsiTheme="minorHAnsi"/>
@@ -6658,7 +6611,7 @@
           <w:szCs w:val="22"/>
         </w:rPr>
       </w:pPr>
-      <w:bookmarkStart w:id="9" w:name="_Toc535939156"/>
+      <w:bookmarkStart w:id="9" w:name="_Toc535939932"/>
       <w:r>
         <w:rPr>
           <w:rFonts w:asciiTheme="minorHAnsi" w:hAnsiTheme="minorHAnsi"/>
@@ -7142,7 +7095,7 @@
           <w:szCs w:val="22"/>
         </w:rPr>
       </w:pPr>
-      <w:bookmarkStart w:id="10" w:name="_Toc535939157"/>
+      <w:bookmarkStart w:id="10" w:name="_Toc535939933"/>
       <w:r>
         <w:rPr>
           <w:rFonts w:asciiTheme="minorHAnsi" w:hAnsiTheme="minorHAnsi"/>
@@ -8260,7 +8213,7 @@
           <w:szCs w:val="22"/>
         </w:rPr>
       </w:pPr>
-      <w:bookmarkStart w:id="11" w:name="_Toc535939158"/>
+      <w:bookmarkStart w:id="11" w:name="_Toc535939934"/>
       <w:r>
         <w:rPr>
           <w:rFonts w:asciiTheme="minorHAnsi" w:hAnsiTheme="minorHAnsi"/>
@@ -9332,7 +9285,7 @@
           <w:szCs w:val="22"/>
         </w:rPr>
       </w:pPr>
-      <w:bookmarkStart w:id="12" w:name="_Toc535939159"/>
+      <w:bookmarkStart w:id="12" w:name="_Toc535939935"/>
       <w:r>
         <w:rPr>
           <w:rFonts w:asciiTheme="minorHAnsi" w:hAnsiTheme="minorHAnsi"/>
@@ -10259,7 +10212,7 @@
           <w:rFonts w:asciiTheme="minorHAnsi" w:hAnsiTheme="minorHAnsi"/>
         </w:rPr>
       </w:pPr>
-      <w:bookmarkStart w:id="13" w:name="_Toc535939160"/>
+      <w:bookmarkStart w:id="13" w:name="_Toc535939936"/>
       <w:r>
         <w:rPr>
           <w:rFonts w:asciiTheme="minorHAnsi" w:hAnsiTheme="minorHAnsi"/>
@@ -10338,7 +10291,7 @@
           <w:szCs w:val="22"/>
         </w:rPr>
       </w:pPr>
-      <w:bookmarkStart w:id="14" w:name="_Toc535939161"/>
+      <w:bookmarkStart w:id="14" w:name="_Toc535939937"/>
       <w:r>
         <w:rPr>
           <w:rFonts w:asciiTheme="minorHAnsi" w:hAnsiTheme="minorHAnsi"/>
@@ -11863,7 +11816,7 @@
           <w:szCs w:val="22"/>
         </w:rPr>
       </w:pPr>
-      <w:bookmarkStart w:id="15" w:name="_Toc535939162"/>
+      <w:bookmarkStart w:id="15" w:name="_Toc535939938"/>
       <w:r>
         <w:rPr>
           <w:rFonts w:asciiTheme="minorHAnsi" w:hAnsiTheme="minorHAnsi"/>
@@ -11947,7 +11900,7 @@
           <w:szCs w:val="22"/>
         </w:rPr>
       </w:pPr>
-      <w:bookmarkStart w:id="16" w:name="_Toc535939163"/>
+      <w:bookmarkStart w:id="16" w:name="_Toc535939939"/>
       <w:r>
         <w:rPr>
           <w:rFonts w:asciiTheme="minorHAnsi" w:hAnsiTheme="minorHAnsi"/>
@@ -12255,7 +12208,7 @@
           <w:szCs w:val="22"/>
         </w:rPr>
       </w:pPr>
-      <w:bookmarkStart w:id="17" w:name="_Toc535939164"/>
+      <w:bookmarkStart w:id="17" w:name="_Toc535939940"/>
       <w:r>
         <w:rPr>
           <w:rFonts w:asciiTheme="minorHAnsi" w:hAnsiTheme="minorHAnsi"/>
@@ -12580,7 +12533,7 @@
           <w:szCs w:val="22"/>
         </w:rPr>
       </w:pPr>
-      <w:bookmarkStart w:id="18" w:name="_Toc535939165"/>
+      <w:bookmarkStart w:id="18" w:name="_Toc535939941"/>
       <w:r>
         <w:rPr>
           <w:rFonts w:asciiTheme="minorHAnsi" w:hAnsiTheme="minorHAnsi"/>
@@ -13423,7 +13376,7 @@
           <w:szCs w:val="22"/>
         </w:rPr>
       </w:pPr>
-      <w:bookmarkStart w:id="19" w:name="_Toc535939166"/>
+      <w:bookmarkStart w:id="19" w:name="_Toc535939942"/>
       <w:r>
         <w:rPr>
           <w:rFonts w:asciiTheme="minorHAnsi" w:hAnsiTheme="minorHAnsi"/>
@@ -13772,7 +13725,7 @@
           <w:szCs w:val="22"/>
         </w:rPr>
       </w:pPr>
-      <w:bookmarkStart w:id="20" w:name="_Toc535939167"/>
+      <w:bookmarkStart w:id="20" w:name="_Toc535939943"/>
       <w:r>
         <w:rPr>
           <w:rFonts w:asciiTheme="minorHAnsi" w:hAnsiTheme="minorHAnsi"/>
@@ -16672,7 +16625,7 @@
           <w:szCs w:val="22"/>
         </w:rPr>
       </w:pPr>
-      <w:bookmarkStart w:id="21" w:name="_Toc535939168"/>
+      <w:bookmarkStart w:id="21" w:name="_Toc535939944"/>
       <w:r>
         <w:rPr>
           <w:rFonts w:asciiTheme="minorHAnsi" w:hAnsiTheme="minorHAnsi"/>
@@ -16810,7 +16763,7 @@
           <w:szCs w:val="22"/>
         </w:rPr>
       </w:pPr>
-      <w:bookmarkStart w:id="22" w:name="_Toc535939169"/>
+      <w:bookmarkStart w:id="22" w:name="_Toc535939945"/>
       <w:r>
         <w:rPr>
           <w:rFonts w:asciiTheme="minorHAnsi" w:hAnsiTheme="minorHAnsi"/>
@@ -17876,7 +17829,7 @@
           <w:szCs w:val="22"/>
         </w:rPr>
       </w:pPr>
-      <w:bookmarkStart w:id="23" w:name="_Toc535939170"/>
+      <w:bookmarkStart w:id="23" w:name="_Toc535939946"/>
       <w:r>
         <w:rPr>
           <w:rFonts w:asciiTheme="minorHAnsi" w:hAnsiTheme="minorHAnsi"/>
@@ -18137,7 +18090,7 @@
           <w:szCs w:val="22"/>
         </w:rPr>
       </w:pPr>
-      <w:bookmarkStart w:id="24" w:name="_Toc535939171"/>
+      <w:bookmarkStart w:id="24" w:name="_Toc535939947"/>
       <w:r>
         <w:rPr>
           <w:rFonts w:asciiTheme="minorHAnsi" w:hAnsiTheme="minorHAnsi"/>
@@ -18358,7 +18311,7 @@
           <w:szCs w:val="22"/>
         </w:rPr>
       </w:pPr>
-      <w:bookmarkStart w:id="25" w:name="_Toc535939172"/>
+      <w:bookmarkStart w:id="25" w:name="_Toc535939948"/>
       <w:r>
         <w:rPr>
           <w:rFonts w:asciiTheme="minorHAnsi" w:hAnsiTheme="minorHAnsi"/>
@@ -18604,7 +18557,7 @@
           <w:szCs w:val="22"/>
         </w:rPr>
       </w:pPr>
-      <w:bookmarkStart w:id="26" w:name="_Toc535939173"/>
+      <w:bookmarkStart w:id="26" w:name="_Toc535939949"/>
       <w:r>
         <w:rPr>
           <w:rFonts w:asciiTheme="minorHAnsi" w:hAnsiTheme="minorHAnsi"/>
@@ -19856,7 +19809,7 @@
           <w:szCs w:val="22"/>
         </w:rPr>
       </w:pPr>
-      <w:bookmarkStart w:id="27" w:name="_Toc535939174"/>
+      <w:bookmarkStart w:id="27" w:name="_Toc535939950"/>
       <w:r>
         <w:rPr>
           <w:rFonts w:asciiTheme="minorHAnsi" w:hAnsiTheme="minorHAnsi"/>
@@ -21835,7 +21788,7 @@
           <w:szCs w:val="22"/>
         </w:rPr>
       </w:pPr>
-      <w:bookmarkStart w:id="28" w:name="_Toc535939175"/>
+      <w:bookmarkStart w:id="28" w:name="_Toc535939951"/>
       <w:r>
         <w:rPr>
           <w:rFonts w:asciiTheme="minorHAnsi" w:hAnsiTheme="minorHAnsi"/>
@@ -22000,7 +21953,7 @@
           <w:szCs w:val="22"/>
         </w:rPr>
       </w:pPr>
-      <w:bookmarkStart w:id="29" w:name="_Toc535939176"/>
+      <w:bookmarkStart w:id="29" w:name="_Toc535939952"/>
       <w:r>
         <w:rPr>
           <w:rFonts w:asciiTheme="minorHAnsi" w:hAnsiTheme="minorHAnsi"/>
@@ -22976,7 +22929,7 @@
           <w:szCs w:val="22"/>
         </w:rPr>
       </w:pPr>
-      <w:bookmarkStart w:id="30" w:name="_Toc535939177"/>
+      <w:bookmarkStart w:id="30" w:name="_Toc535939953"/>
       <w:r>
         <w:rPr>
           <w:rFonts w:asciiTheme="minorHAnsi" w:hAnsiTheme="minorHAnsi"/>
@@ -23825,7 +23778,7 @@
           <w:szCs w:val="22"/>
         </w:rPr>
       </w:pPr>
-      <w:bookmarkStart w:id="31" w:name="_Toc535939178"/>
+      <w:bookmarkStart w:id="31" w:name="_Toc535939954"/>
       <w:r>
         <w:rPr>
           <w:rFonts w:asciiTheme="minorHAnsi" w:hAnsiTheme="minorHAnsi"/>
@@ -25675,7 +25628,7 @@
           <w:szCs w:val="22"/>
         </w:rPr>
       </w:pPr>
-      <w:bookmarkStart w:id="32" w:name="_Toc535939179"/>
+      <w:bookmarkStart w:id="32" w:name="_Toc535939955"/>
       <w:r>
         <w:rPr>
           <w:rFonts w:asciiTheme="minorHAnsi" w:hAnsiTheme="minorHAnsi"/>
@@ -25867,7 +25820,7 @@
           <w:rFonts w:asciiTheme="minorHAnsi" w:hAnsiTheme="minorHAnsi"/>
         </w:rPr>
       </w:pPr>
-      <w:bookmarkStart w:id="33" w:name="_Toc535939180"/>
+      <w:bookmarkStart w:id="33" w:name="_Toc535939956"/>
       <w:r>
         <w:rPr>
           <w:rFonts w:asciiTheme="minorHAnsi" w:hAnsiTheme="minorHAnsi"/>
@@ -26213,7 +26166,7 @@
           <w:rFonts w:asciiTheme="minorHAnsi" w:hAnsiTheme="minorHAnsi"/>
         </w:rPr>
       </w:pPr>
-      <w:bookmarkStart w:id="34" w:name="_Toc535939181"/>
+      <w:bookmarkStart w:id="34" w:name="_Toc535939957"/>
       <w:r>
         <w:rPr>
           <w:rFonts w:asciiTheme="minorHAnsi" w:hAnsiTheme="minorHAnsi"/>
@@ -26272,7 +26225,7 @@
           <w:szCs w:val="22"/>
         </w:rPr>
       </w:pPr>
-      <w:bookmarkStart w:id="35" w:name="_Toc535939182"/>
+      <w:bookmarkStart w:id="35" w:name="_Toc535939958"/>
       <w:r>
         <w:rPr>
           <w:rFonts w:asciiTheme="minorHAnsi" w:hAnsiTheme="minorHAnsi"/>
@@ -26608,7 +26561,7 @@
           <w:szCs w:val="22"/>
         </w:rPr>
       </w:pPr>
-      <w:bookmarkStart w:id="36" w:name="_Toc535939183"/>
+      <w:bookmarkStart w:id="36" w:name="_Toc535939959"/>
       <w:r>
         <w:rPr>
           <w:rFonts w:asciiTheme="minorHAnsi" w:hAnsiTheme="minorHAnsi"/>
@@ -27087,7 +27040,7 @@
           <w:szCs w:val="22"/>
         </w:rPr>
       </w:pPr>
-      <w:bookmarkStart w:id="37" w:name="_Toc535939184"/>
+      <w:bookmarkStart w:id="37" w:name="_Toc535939960"/>
       <w:r>
         <w:rPr>
           <w:rFonts w:asciiTheme="minorHAnsi" w:hAnsiTheme="minorHAnsi"/>
@@ -27530,7 +27483,7 @@
           <w:rFonts w:asciiTheme="minorHAnsi" w:hAnsiTheme="minorHAnsi"/>
         </w:rPr>
       </w:pPr>
-      <w:bookmarkStart w:id="38" w:name="_Toc535939185"/>
+      <w:bookmarkStart w:id="38" w:name="_Toc535939961"/>
       <w:r>
         <w:rPr>
           <w:rFonts w:asciiTheme="minorHAnsi" w:hAnsiTheme="minorHAnsi"/>
@@ -28044,7 +27997,6 @@
         </w:rPr>
         <w:t xml:space="preserve">At present, the Board of Directors of </w:t>
       </w:r>
-      <w:proofErr w:type="spellStart"/>
       <w:r>
         <w:rPr>
           <w:rFonts w:asciiTheme="minorHAnsi" w:hAnsiTheme="minorHAnsi" w:cstheme="minorHAnsi"/>
@@ -28054,7 +28006,6 @@
         </w:rPr>
         <w:t>Initech</w:t>
       </w:r>
-      <w:proofErr w:type="spellEnd"/>
       <w:r>
         <w:rPr>
           <w:rFonts w:asciiTheme="minorHAnsi" w:hAnsiTheme="minorHAnsi" w:cstheme="minorHAnsi"/>
@@ -28079,6 +28030,7 @@
         <w:docPartUnique/>
       </w:docPartObj>
     </w:sdtPr>
+    <w:sdtEndPr/>
     <w:sdtContent>
       <w:p>
         <w:pPr>
@@ -28113,7 +28065,7 @@
               </v:handles>
               <o:lock v:ext="edit" text="t" shapetype="t"/>
             </v:shapetype>
-            <v:shape id="PowerPlusWaterMarkObject357922611" o:spid="_x0000_s2051" type="#_x0000_t136" style="position:absolute;margin-left:0;margin-top:0;width:461.85pt;height:197.95pt;rotation:315;z-index:-251657216;mso-position-horizontal:center;mso-position-horizontal-relative:margin;mso-position-vertical:center;mso-position-vertical-relative:margin" o:allowincell="f" fillcolor="silver" stroked="f">
+            <v:shape id="PowerPlusWaterMarkObject357922611" o:spid="_x0000_s2051" type="#_x0000_t136" style="position:absolute;margin-left:0;margin-top:0;width:461.85pt;height:197.95pt;rotation:315;z-index:-251658752;mso-position-horizontal:center;mso-position-horizontal-relative:margin;mso-position-vertical:center;mso-position-vertical-relative:margin" o:allowincell="f" fillcolor="silver" stroked="f">
               <v:fill opacity=".5"/>
               <v:textpath style="font-family:&quot;Calibri&quot;;font-size:1pt" string="SAMPLE"/>
               <w10:wrap anchorx="margin" anchory="margin"/>
@@ -28149,7 +28101,7 @@
         <v:path o:extrusionok="f" gradientshapeok="t" o:connecttype="rect"/>
         <o:lock v:ext="edit" aspectratio="t"/>
       </v:shapetype>
-      <v:shape id="_x0000_i1057" type="#_x0000_t75" style="width:12pt;height:12pt;visibility:visible;mso-wrap-style:square" o:bullet="t">
+      <v:shape id="_x0000_i1027" type="#_x0000_t75" style="width:12pt;height:12pt;visibility:visible;mso-wrap-style:square" o:bullet="t">
         <v:imagedata r:id="rId1" o:title=""/>
       </v:shape>
     </w:pict>
@@ -30731,6 +30683,7 @@
     <w:lsdException w:name="HTML Sample" w:semiHidden="1" w:unhideWhenUsed="1"/>
     <w:lsdException w:name="HTML Typewriter" w:semiHidden="1" w:unhideWhenUsed="1"/>
     <w:lsdException w:name="HTML Variable" w:semiHidden="1" w:unhideWhenUsed="1"/>
+    <w:lsdException w:name="Normal Table" w:semiHidden="1" w:unhideWhenUsed="1"/>
     <w:lsdException w:name="annotation subject" w:semiHidden="1" w:unhideWhenUsed="1"/>
     <w:lsdException w:name="No List" w:semiHidden="1" w:unhideWhenUsed="1"/>
     <w:lsdException w:name="Outline List 1" w:semiHidden="1" w:unhideWhenUsed="1"/>
@@ -30774,8 +30727,10 @@
     <w:lsdException w:name="Table Elegant" w:semiHidden="1" w:unhideWhenUsed="1"/>
     <w:lsdException w:name="Table Professional" w:semiHidden="1" w:unhideWhenUsed="1"/>
     <w:lsdException w:name="Table Subtle 1" w:semiHidden="1" w:unhideWhenUsed="1"/>
+    <w:lsdException w:name="Table Subtle 2" w:semiHidden="1" w:unhideWhenUsed="1"/>
     <w:lsdException w:name="Table Web 1" w:semiHidden="1" w:unhideWhenUsed="1"/>
     <w:lsdException w:name="Table Web 2" w:semiHidden="1" w:unhideWhenUsed="1"/>
+    <w:lsdException w:name="Table Web 3" w:semiHidden="1" w:unhideWhenUsed="1"/>
     <w:lsdException w:name="Balloon Text" w:semiHidden="1" w:unhideWhenUsed="1"/>
     <w:lsdException w:name="Table Grid" w:uiPriority="39"/>
     <w:lsdException w:name="Table Theme" w:semiHidden="1" w:unhideWhenUsed="1"/>
@@ -32100,7 +32055,7 @@
 </file>
 
 <file path=customXml/itemProps1.xml><?xml version="1.0" encoding="utf-8"?>
-<ds:datastoreItem xmlns:ds="http://schemas.openxmlformats.org/officeDocument/2006/customXml" ds:itemID="{F5952101-2611-4E30-A820-1CDA315CF2E0}">
+<ds:datastoreItem xmlns:ds="http://schemas.openxmlformats.org/officeDocument/2006/customXml" ds:itemID="{BC8D0FEE-CF72-48DB-9BB6-B3A962924B25}">
   <ds:schemaRefs>
     <ds:schemaRef ds:uri="http://schemas.openxmlformats.org/officeDocument/2006/bibliography"/>
   </ds:schemaRefs>

</xml_diff>